<commit_message>
React Final Project final version
</commit_message>
<xml_diff>
--- a/Phase 4/Specification Document.docx
+++ b/Phase 4/Specification Document.docx
@@ -455,6 +455,21 @@
         </w:rPr>
         <w:t xml:space="preserve">Github Repository URL: </w:t>
       </w:r>
+      <w:hyperlink xmlns:r="http://schemas.openxmlformats.org/officeDocument/2006/relationships" r:id="docRId0">
+        <w:r>
+          <w:rPr>
+            <w:rFonts w:ascii="Arial" w:hAnsi="Arial" w:cs="Arial" w:eastAsia="Arial"/>
+            <w:b/>
+            <w:color w:val="0000FF"/>
+            <w:spacing w:val="0"/>
+            <w:position w:val="0"/>
+            <w:sz w:val="24"/>
+            <w:u w:val="single"/>
+            <w:shd w:fill="auto" w:val="clear"/>
+          </w:rPr>
+          <w:t xml:space="preserve">https://github.com/luisadas29/Java-FSD-Full-Stack-Luis-Adalberto-Silva-Soto-26145802/tree/main/Phase%204</w:t>
+        </w:r>
+      </w:hyperlink>
     </w:p>
     <w:p>
       <w:pPr>
@@ -588,7 +603,7 @@
         </w:rPr>
         <w:t xml:space="preserve">The I configured globally the Username and email ID -&gt; git config --global user.email “</w:t>
       </w:r>
-      <w:hyperlink xmlns:r="http://schemas.openxmlformats.org/officeDocument/2006/relationships" r:id="docRId0">
+      <w:hyperlink xmlns:r="http://schemas.openxmlformats.org/officeDocument/2006/relationships" r:id="docRId1">
         <w:r>
           <w:rPr>
             <w:rFonts w:ascii="Calibri" w:hAnsi="Calibri" w:cs="Calibri" w:eastAsia="Calibri"/>
@@ -643,7 +658,7 @@
         </w:rPr>
         <w:t xml:space="preserve">Added remote server (Github) into git -&gt; git remote add origin </w:t>
       </w:r>
-      <w:hyperlink xmlns:r="http://schemas.openxmlformats.org/officeDocument/2006/relationships" r:id="docRId1">
+      <w:hyperlink xmlns:r="http://schemas.openxmlformats.org/officeDocument/2006/relationships" r:id="docRId2">
         <w:r>
           <w:rPr>
             <w:rFonts w:ascii="Calibri" w:hAnsi="Calibri" w:cs="Calibri" w:eastAsia="Calibri"/>

</xml_diff>